<commit_message>
Update Content creation process.docx
</commit_message>
<xml_diff>
--- a/BusinessPlanning/Content Collection/Content creation process.docx
+++ b/BusinessPlanning/Content Collection/Content creation process.docx
@@ -483,7 +483,85 @@
           <w:sz w:val="20"/>
           <w:szCs w:val="20"/>
         </w:rPr>
-        <w:t xml:space="preserve">To plan for the non-video contents the following guidelines can be followed. Details are given in the </w:t>
+        <w:t>Like video contents, no video contents are also very important part of Anodiam courses</w:t>
+      </w:r>
+      <w:r>
+        <w:rPr>
+          <w:rFonts w:ascii="Arial" w:hAnsi="Arial" w:cs="Arial"/>
+          <w:sz w:val="20"/>
+          <w:szCs w:val="20"/>
+        </w:rPr>
+        <w:t>.</w:t>
+      </w:r>
+      <w:r>
+        <w:rPr>
+          <w:rFonts w:ascii="Arial" w:hAnsi="Arial" w:cs="Arial"/>
+          <w:sz w:val="20"/>
+          <w:szCs w:val="20"/>
+        </w:rPr>
+        <w:t xml:space="preserve"> Wide range of </w:t>
+      </w:r>
+      <w:proofErr w:type="spellStart"/>
+      <w:r>
+        <w:rPr>
+          <w:rFonts w:ascii="Arial" w:hAnsi="Arial" w:cs="Arial"/>
+          <w:sz w:val="20"/>
+          <w:szCs w:val="20"/>
+        </w:rPr>
+        <w:t>non video</w:t>
+      </w:r>
+      <w:proofErr w:type="spellEnd"/>
+      <w:r>
+        <w:rPr>
+          <w:rFonts w:ascii="Arial" w:hAnsi="Arial" w:cs="Arial"/>
+          <w:sz w:val="20"/>
+          <w:szCs w:val="20"/>
+        </w:rPr>
+        <w:t xml:space="preserve"> contents will not only hep the students to achieve success but also help the teachers to be relaxed in future as a wide </w:t>
+      </w:r>
+      <w:proofErr w:type="spellStart"/>
+      <w:r>
+        <w:rPr>
+          <w:rFonts w:ascii="Arial" w:hAnsi="Arial" w:cs="Arial"/>
+          <w:sz w:val="20"/>
+          <w:szCs w:val="20"/>
+        </w:rPr>
+        <w:t>dept</w:t>
+      </w:r>
+      <w:proofErr w:type="spellEnd"/>
+      <w:r>
+        <w:rPr>
+          <w:rFonts w:ascii="Arial" w:hAnsi="Arial" w:cs="Arial"/>
+          <w:sz w:val="20"/>
+          <w:szCs w:val="20"/>
+        </w:rPr>
+        <w:t xml:space="preserve"> of </w:t>
+      </w:r>
+      <w:proofErr w:type="spellStart"/>
+      <w:r>
+        <w:rPr>
+          <w:rFonts w:ascii="Arial" w:hAnsi="Arial" w:cs="Arial"/>
+          <w:sz w:val="20"/>
+          <w:szCs w:val="20"/>
+        </w:rPr>
+        <w:t>non video</w:t>
+      </w:r>
+      <w:proofErr w:type="spellEnd"/>
+      <w:r>
+        <w:rPr>
+          <w:rFonts w:ascii="Arial" w:hAnsi="Arial" w:cs="Arial"/>
+          <w:sz w:val="20"/>
+          <w:szCs w:val="20"/>
+        </w:rPr>
+        <w:t xml:space="preserve"> content can lead to less query resolve procedure.</w:t>
+      </w:r>
+      <w:r>
+        <w:rPr>
+          <w:rFonts w:ascii="Arial" w:hAnsi="Arial" w:cs="Arial"/>
+          <w:sz w:val="20"/>
+          <w:szCs w:val="20"/>
+        </w:rPr>
+        <w:t xml:space="preserve"> Details are given in the </w:t>
       </w:r>
       <w:hyperlink r:id="rId10" w:history="1">
         <w:r>
@@ -492,213 +570,55 @@
             <w:rFonts w:ascii="Arial" w:hAnsi="Arial" w:cs="Arial"/>
             <w:sz w:val="20"/>
             <w:szCs w:val="20"/>
-            <w:u w:val="none"/>
           </w:rPr>
-          <w:t>Non video content guidelines link</w:t>
+          <w:t>Non video cont</w:t>
+        </w:r>
+        <w:r>
+          <w:rPr>
+            <w:rStyle w:val="Hyperlink"/>
+            <w:rFonts w:ascii="Arial" w:hAnsi="Arial" w:cs="Arial"/>
+            <w:sz w:val="20"/>
+            <w:szCs w:val="20"/>
+          </w:rPr>
+          <w:t>e</w:t>
+        </w:r>
+        <w:r>
+          <w:rPr>
+            <w:rStyle w:val="Hyperlink"/>
+            <w:rFonts w:ascii="Arial" w:hAnsi="Arial" w:cs="Arial"/>
+            <w:sz w:val="20"/>
+            <w:szCs w:val="20"/>
+          </w:rPr>
+          <w:t>nt guideline</w:t>
+        </w:r>
+        <w:r>
+          <w:rPr>
+            <w:rStyle w:val="Hyperlink"/>
+            <w:rFonts w:ascii="Arial" w:hAnsi="Arial" w:cs="Arial"/>
+            <w:sz w:val="20"/>
+            <w:szCs w:val="20"/>
+          </w:rPr>
+          <w:t>s</w:t>
+        </w:r>
+        <w:r>
+          <w:rPr>
+            <w:rStyle w:val="Hyperlink"/>
+            <w:rFonts w:ascii="Arial" w:hAnsi="Arial" w:cs="Arial"/>
+            <w:sz w:val="20"/>
+            <w:szCs w:val="20"/>
+          </w:rPr>
+          <w:t xml:space="preserve"> link</w:t>
+        </w:r>
+        <w:r>
+          <w:rPr>
+            <w:rStyle w:val="Hyperlink"/>
+            <w:rFonts w:ascii="Arial" w:hAnsi="Arial" w:cs="Arial"/>
+            <w:sz w:val="20"/>
+            <w:szCs w:val="20"/>
+          </w:rPr>
+          <w:t>.</w:t>
         </w:r>
       </w:hyperlink>
-      <w:r>
-        <w:rPr>
-          <w:rFonts w:ascii="Arial" w:hAnsi="Arial" w:cs="Arial"/>
-          <w:sz w:val="20"/>
-          <w:szCs w:val="20"/>
-        </w:rPr>
-        <w:t>.</w:t>
-      </w:r>
-    </w:p>
-    <w:p>
-      <w:pPr>
-        <w:pStyle w:val="ListParagraph"/>
-        <w:numPr>
-          <w:ilvl w:val="0"/>
-          <w:numId w:val="26"/>
-        </w:numPr>
-        <w:jc w:val="both"/>
-        <w:rPr>
-          <w:rFonts w:ascii="Arial" w:hAnsi="Arial" w:cs="Arial"/>
-          <w:sz w:val="20"/>
-          <w:szCs w:val="20"/>
-        </w:rPr>
-      </w:pPr>
-      <w:r>
-        <w:rPr>
-          <w:rFonts w:ascii="Arial" w:hAnsi="Arial" w:cs="Arial"/>
-          <w:sz w:val="20"/>
-          <w:szCs w:val="20"/>
-        </w:rPr>
-        <w:t>At the end of every chapter there should be chap</w:t>
-      </w:r>
-      <w:r>
-        <w:rPr>
-          <w:rFonts w:ascii="Arial" w:hAnsi="Arial" w:cs="Arial"/>
-          <w:sz w:val="20"/>
-          <w:szCs w:val="20"/>
-        </w:rPr>
-        <w:t>ter highlights in bullet points.</w:t>
-      </w:r>
-    </w:p>
-    <w:p>
-      <w:pPr>
-        <w:pStyle w:val="ListParagraph"/>
-        <w:numPr>
-          <w:ilvl w:val="0"/>
-          <w:numId w:val="26"/>
-        </w:numPr>
-        <w:jc w:val="both"/>
-        <w:rPr>
-          <w:rFonts w:ascii="Arial" w:hAnsi="Arial" w:cs="Arial"/>
-          <w:sz w:val="20"/>
-          <w:szCs w:val="20"/>
-        </w:rPr>
-      </w:pPr>
-      <w:r>
-        <w:rPr>
-          <w:rFonts w:ascii="Arial" w:hAnsi="Arial" w:cs="Arial"/>
-          <w:sz w:val="20"/>
-          <w:szCs w:val="20"/>
-        </w:rPr>
-        <w:t>There should be set of question paper at the end of every chapter</w:t>
-      </w:r>
-      <w:r>
-        <w:rPr>
-          <w:rFonts w:ascii="Arial" w:hAnsi="Arial" w:cs="Arial"/>
-          <w:sz w:val="20"/>
-          <w:szCs w:val="20"/>
-        </w:rPr>
-        <w:t>.</w:t>
-      </w:r>
-      <w:r>
-        <w:rPr>
-          <w:rFonts w:ascii="Arial" w:hAnsi="Arial" w:cs="Arial"/>
-          <w:sz w:val="20"/>
-          <w:szCs w:val="20"/>
-        </w:rPr>
-        <w:t xml:space="preserve"> </w:t>
-      </w:r>
-    </w:p>
-    <w:p>
-      <w:pPr>
-        <w:pStyle w:val="ListParagraph"/>
-        <w:numPr>
-          <w:ilvl w:val="0"/>
-          <w:numId w:val="26"/>
-        </w:numPr>
-        <w:jc w:val="both"/>
-        <w:rPr>
-          <w:rFonts w:ascii="Arial" w:hAnsi="Arial" w:cs="Arial"/>
-          <w:sz w:val="20"/>
-          <w:szCs w:val="20"/>
-        </w:rPr>
-      </w:pPr>
-      <w:r>
-        <w:rPr>
-          <w:rFonts w:ascii="Arial" w:hAnsi="Arial" w:cs="Arial"/>
-          <w:sz w:val="20"/>
-          <w:szCs w:val="20"/>
-        </w:rPr>
-        <w:t xml:space="preserve">There should be </w:t>
-      </w:r>
-      <w:r>
-        <w:rPr>
-          <w:rFonts w:ascii="Arial" w:hAnsi="Arial" w:cs="Arial"/>
-          <w:sz w:val="20"/>
-          <w:szCs w:val="20"/>
-        </w:rPr>
-        <w:t xml:space="preserve">an </w:t>
-      </w:r>
-      <w:r>
-        <w:rPr>
-          <w:rFonts w:ascii="Arial" w:hAnsi="Arial" w:cs="Arial"/>
-          <w:sz w:val="20"/>
-          <w:szCs w:val="20"/>
-        </w:rPr>
-        <w:t xml:space="preserve">answer sheet </w:t>
-      </w:r>
-      <w:r>
-        <w:rPr>
-          <w:rFonts w:ascii="Arial" w:hAnsi="Arial" w:cs="Arial"/>
-          <w:sz w:val="20"/>
-          <w:szCs w:val="20"/>
-        </w:rPr>
-        <w:t>for</w:t>
-      </w:r>
-      <w:r>
-        <w:rPr>
-          <w:rFonts w:ascii="Arial" w:hAnsi="Arial" w:cs="Arial"/>
-          <w:sz w:val="20"/>
-          <w:szCs w:val="20"/>
-        </w:rPr>
-        <w:t xml:space="preserve"> the question papers to refer.</w:t>
-      </w:r>
-    </w:p>
-    <w:p>
-      <w:pPr>
-        <w:pStyle w:val="ListParagraph"/>
-        <w:numPr>
-          <w:ilvl w:val="0"/>
-          <w:numId w:val="26"/>
-        </w:numPr>
-        <w:jc w:val="both"/>
-        <w:rPr>
-          <w:rFonts w:ascii="Arial" w:hAnsi="Arial" w:cs="Arial"/>
-          <w:sz w:val="20"/>
-          <w:szCs w:val="20"/>
-        </w:rPr>
-      </w:pPr>
-      <w:r>
-        <w:rPr>
-          <w:rFonts w:ascii="Arial" w:hAnsi="Arial" w:cs="Arial"/>
-          <w:sz w:val="20"/>
-          <w:szCs w:val="20"/>
-        </w:rPr>
-        <w:t>There should be proper answers for the queries generated by the students.</w:t>
-      </w:r>
-    </w:p>
-    <w:p>
-      <w:pPr>
-        <w:pStyle w:val="ListParagraph"/>
-        <w:numPr>
-          <w:ilvl w:val="0"/>
-          <w:numId w:val="26"/>
-        </w:numPr>
-        <w:jc w:val="both"/>
-        <w:rPr>
-          <w:rFonts w:ascii="Arial" w:hAnsi="Arial" w:cs="Arial"/>
-          <w:sz w:val="20"/>
-          <w:szCs w:val="20"/>
-        </w:rPr>
-      </w:pPr>
-      <w:r>
-        <w:rPr>
-          <w:rFonts w:ascii="Arial" w:hAnsi="Arial" w:cs="Arial"/>
-          <w:sz w:val="20"/>
-          <w:szCs w:val="20"/>
-        </w:rPr>
-        <w:t>There should be practice tests for the syllabus with the course.</w:t>
-      </w:r>
-    </w:p>
-    <w:p>
-      <w:pPr>
-        <w:pStyle w:val="ListParagraph"/>
-        <w:numPr>
-          <w:ilvl w:val="0"/>
-          <w:numId w:val="26"/>
-        </w:numPr>
-        <w:jc w:val="both"/>
-        <w:rPr>
-          <w:rFonts w:ascii="Arial" w:hAnsi="Arial" w:cs="Arial"/>
-          <w:sz w:val="20"/>
-          <w:szCs w:val="20"/>
-        </w:rPr>
-      </w:pPr>
-      <w:r>
-        <w:rPr>
-          <w:rFonts w:ascii="Arial" w:hAnsi="Arial" w:cs="Arial"/>
-          <w:sz w:val="20"/>
-          <w:szCs w:val="20"/>
-        </w:rPr>
-        <w:t xml:space="preserve">There should be last ten years respective board question papers with answer sheets. </w:t>
-      </w:r>
     </w:p>
     <w:p>
       <w:pPr>
@@ -775,7 +695,52 @@
             <w:sz w:val="20"/>
             <w:szCs w:val="20"/>
           </w:rPr>
-          <w:t>Quality Control process</w:t>
+          <w:t>Quality C</w:t>
+        </w:r>
+        <w:r>
+          <w:rPr>
+            <w:rStyle w:val="Hyperlink"/>
+            <w:rFonts w:ascii="Arial" w:hAnsi="Arial" w:cs="Arial"/>
+            <w:sz w:val="20"/>
+            <w:szCs w:val="20"/>
+          </w:rPr>
+          <w:t>o</w:t>
+        </w:r>
+        <w:r>
+          <w:rPr>
+            <w:rStyle w:val="Hyperlink"/>
+            <w:rFonts w:ascii="Arial" w:hAnsi="Arial" w:cs="Arial"/>
+            <w:sz w:val="20"/>
+            <w:szCs w:val="20"/>
+          </w:rPr>
+          <w:t>ntro</w:t>
+        </w:r>
+        <w:r>
+          <w:rPr>
+            <w:rStyle w:val="Hyperlink"/>
+            <w:rFonts w:ascii="Arial" w:hAnsi="Arial" w:cs="Arial"/>
+            <w:sz w:val="20"/>
+            <w:szCs w:val="20"/>
+          </w:rPr>
+          <w:t>l</w:t>
+        </w:r>
+        <w:r>
+          <w:rPr>
+            <w:rStyle w:val="Hyperlink"/>
+            <w:rFonts w:ascii="Arial" w:hAnsi="Arial" w:cs="Arial"/>
+            <w:sz w:val="20"/>
+            <w:szCs w:val="20"/>
+          </w:rPr>
+          <w:t xml:space="preserve"> process</w:t>
+        </w:r>
+        <w:r>
+          <w:rPr>
+            <w:rStyle w:val="Hyperlink"/>
+            <w:rFonts w:ascii="Arial" w:hAnsi="Arial" w:cs="Arial"/>
+            <w:sz w:val="20"/>
+            <w:szCs w:val="20"/>
+          </w:rPr>
+          <w:t>.</w:t>
         </w:r>
       </w:hyperlink>
       <w:r>
@@ -784,7 +749,7 @@
           <w:sz w:val="20"/>
           <w:szCs w:val="20"/>
         </w:rPr>
-        <w:t>. You will mak</w:t>
+        <w:t xml:space="preserve"> You will mak</w:t>
       </w:r>
       <w:r>
         <w:rPr>
@@ -1276,7 +1241,6 @@
           <w:sz w:val="20"/>
           <w:szCs w:val="20"/>
         </w:rPr>
-        <w:lastRenderedPageBreak/>
         <w:t xml:space="preserve">Once you are ready with videos of all the chapters in a particular syllabus along with all other important </w:t>
       </w:r>
       <w:hyperlink r:id="rId12" w:history="1">
@@ -1385,6 +1349,7 @@
           <w:sz w:val="20"/>
           <w:szCs w:val="20"/>
         </w:rPr>
+        <w:lastRenderedPageBreak/>
         <w:t xml:space="preserve">Once your course is in Anodiam’s website, students can buy them from any part of the </w:t>
       </w:r>
       <w:r>
@@ -1418,6 +1383,80 @@
           <w:szCs w:val="20"/>
         </w:rPr>
       </w:pPr>
+      <w:r>
+        <w:rPr>
+          <w:rFonts w:ascii="Arial" w:hAnsi="Arial" w:cs="Arial"/>
+          <w:sz w:val="20"/>
+          <w:szCs w:val="20"/>
+        </w:rPr>
+        <w:t>Pay</w:t>
+      </w:r>
+      <w:r>
+        <w:rPr>
+          <w:rFonts w:ascii="Arial" w:hAnsi="Arial" w:cs="Arial"/>
+          <w:sz w:val="20"/>
+          <w:szCs w:val="20"/>
+        </w:rPr>
+        <w:t>o</w:t>
+      </w:r>
+      <w:r>
+        <w:rPr>
+          <w:rFonts w:ascii="Arial" w:hAnsi="Arial" w:cs="Arial"/>
+          <w:sz w:val="20"/>
+          <w:szCs w:val="20"/>
+        </w:rPr>
+        <w:t>uts</w:t>
+      </w:r>
+      <w:r>
+        <w:rPr>
+          <w:rFonts w:ascii="Arial" w:hAnsi="Arial" w:cs="Arial"/>
+          <w:sz w:val="20"/>
+          <w:szCs w:val="20"/>
+        </w:rPr>
+        <w:t xml:space="preserve"> will be given to all t</w:t>
+      </w:r>
+      <w:r>
+        <w:rPr>
+          <w:rFonts w:ascii="Arial" w:hAnsi="Arial" w:cs="Arial"/>
+          <w:sz w:val="20"/>
+          <w:szCs w:val="20"/>
+        </w:rPr>
+        <w:t xml:space="preserve">he stake holders of Anodiam© according to the </w:t>
+      </w:r>
+      <w:r>
+        <w:rPr>
+          <w:rFonts w:ascii="Arial" w:hAnsi="Arial" w:cs="Arial"/>
+          <w:sz w:val="20"/>
+          <w:szCs w:val="20"/>
+        </w:rPr>
+        <w:t>payout process</w:t>
+      </w:r>
+      <w:r>
+        <w:rPr>
+          <w:rFonts w:ascii="Arial" w:hAnsi="Arial" w:cs="Arial"/>
+          <w:sz w:val="20"/>
+          <w:szCs w:val="20"/>
+        </w:rPr>
+        <w:t xml:space="preserve"> </w:t>
+      </w:r>
+      <w:proofErr w:type="gramStart"/>
+      <w:r>
+        <w:rPr>
+          <w:rFonts w:ascii="Arial" w:hAnsi="Arial" w:cs="Arial"/>
+          <w:sz w:val="20"/>
+          <w:szCs w:val="20"/>
+        </w:rPr>
+        <w:t>You</w:t>
+      </w:r>
+      <w:proofErr w:type="gramEnd"/>
+      <w:r>
+        <w:rPr>
+          <w:rFonts w:ascii="Arial" w:hAnsi="Arial" w:cs="Arial"/>
+          <w:sz w:val="20"/>
+          <w:szCs w:val="20"/>
+        </w:rPr>
+        <w:t xml:space="preserve"> can see in detail in the </w:t>
+      </w:r>
       <w:hyperlink r:id="rId14" w:history="1">
         <w:r>
           <w:rPr>
@@ -1426,7 +1465,16 @@
             <w:sz w:val="20"/>
             <w:szCs w:val="20"/>
           </w:rPr>
-          <w:t>Payouts</w:t>
+          <w:t>payment</w:t>
+        </w:r>
+        <w:r>
+          <w:rPr>
+            <w:rStyle w:val="Hyperlink"/>
+            <w:rFonts w:ascii="Arial" w:hAnsi="Arial" w:cs="Arial"/>
+            <w:sz w:val="20"/>
+            <w:szCs w:val="20"/>
+          </w:rPr>
+          <w:t xml:space="preserve"> breakup section</w:t>
         </w:r>
       </w:hyperlink>
       <w:r>
@@ -1435,15 +1483,7 @@
           <w:sz w:val="20"/>
           <w:szCs w:val="20"/>
         </w:rPr>
-        <w:t xml:space="preserve"> will be given to all t</w:t>
-      </w:r>
-      <w:r>
-        <w:rPr>
-          <w:rFonts w:ascii="Arial" w:hAnsi="Arial" w:cs="Arial"/>
-          <w:sz w:val="20"/>
-          <w:szCs w:val="20"/>
-        </w:rPr>
-        <w:t>he stake holders of Anodiam© according to the payout process.</w:t>
+        <w:t>.</w:t>
       </w:r>
     </w:p>
     <w:p>
@@ -1779,7 +1819,10 @@
           <w:u w:val="single"/>
         </w:rPr>
       </w:pPr>
-      <w:r>
+    </w:p>
+    <w:p>
+      <w:pPr>
+        <w:jc w:val="center"/>
         <w:rPr>
           <w:rFonts w:ascii="Arial" w:hAnsi="Arial" w:cs="Arial"/>
           <w:b/>
@@ -1788,7 +1831,42 @@
           <w:szCs w:val="20"/>
           <w:u w:val="single"/>
         </w:rPr>
-        <w:lastRenderedPageBreak/>
+      </w:pPr>
+    </w:p>
+    <w:p>
+      <w:pPr>
+        <w:jc w:val="center"/>
+        <w:rPr>
+          <w:rFonts w:ascii="Arial" w:hAnsi="Arial" w:cs="Arial"/>
+          <w:b/>
+          <w:bCs/>
+          <w:sz w:val="20"/>
+          <w:szCs w:val="20"/>
+          <w:u w:val="single"/>
+        </w:rPr>
+      </w:pPr>
+    </w:p>
+    <w:p>
+      <w:pPr>
+        <w:jc w:val="center"/>
+        <w:rPr>
+          <w:rFonts w:ascii="Arial" w:hAnsi="Arial" w:cs="Arial"/>
+          <w:b/>
+          <w:bCs/>
+          <w:sz w:val="20"/>
+          <w:szCs w:val="20"/>
+          <w:u w:val="single"/>
+        </w:rPr>
+      </w:pPr>
+      <w:r>
+        <w:rPr>
+          <w:rFonts w:ascii="Arial" w:hAnsi="Arial" w:cs="Arial"/>
+          <w:b/>
+          <w:bCs/>
+          <w:sz w:val="20"/>
+          <w:szCs w:val="20"/>
+          <w:u w:val="single"/>
+        </w:rPr>
         <w:t>Content creation life cycle</w:t>
       </w:r>
     </w:p>
@@ -2428,8 +2506,6 @@
           </wp:inline>
         </w:drawing>
       </w:r>
-      <w:bookmarkStart w:id="0" w:name="_GoBack"/>
-      <w:bookmarkEnd w:id="0"/>
     </w:p>
     <w:p>
       <w:pPr>
@@ -3338,6 +3414,7 @@
           <w:szCs w:val="20"/>
           <w:lang w:eastAsia="en-AU"/>
         </w:rPr>
+        <w:lastRenderedPageBreak/>
         <w:t>Repeat the process of video and content editing as per the feedback of the reviewers and repeat the steps as per requirement for the best quality control purpose.</w:t>
       </w:r>
     </w:p>
@@ -4130,8 +4207,6 @@
         <w:jc w:val="center"/>
         <w:rPr>
           <w:rFonts w:ascii="Arial" w:hAnsi="Arial" w:cs="Arial"/>
-          <w:b/>
-          <w:bCs/>
           <w:noProof/>
           <w:sz w:val="20"/>
           <w:szCs w:val="20"/>
@@ -4142,27 +4217,27 @@
         <w:rPr>
           <w:rFonts w:ascii="Arial" w:hAnsi="Arial" w:cs="Arial"/>
           <w:b/>
-          <w:bCs/>
           <w:noProof/>
-          <w:sz w:val="20"/>
-          <w:szCs w:val="20"/>
+          <w:color w:val="EEECE1" w:themeColor="background2"/>
+          <w:sz w:val="40"/>
+          <w:szCs w:val="40"/>
           <w:lang w:eastAsia="en-AU"/>
         </w:rPr>
         <mc:AlternateContent>
           <mc:Choice Requires="wps">
             <w:drawing>
-              <wp:anchor distT="0" distB="0" distL="114300" distR="114300" simplePos="0" relativeHeight="251681792" behindDoc="0" locked="0" layoutInCell="1" allowOverlap="1" wp14:anchorId="261576BE" wp14:editId="207926AD">
+              <wp:anchor distT="0" distB="0" distL="114300" distR="114300" simplePos="0" relativeHeight="251685888" behindDoc="0" locked="0" layoutInCell="1" allowOverlap="1">
                 <wp:simplePos x="0" y="0"/>
                 <wp:positionH relativeFrom="column">
-                  <wp:posOffset>1781175</wp:posOffset>
+                  <wp:posOffset>885825</wp:posOffset>
                 </wp:positionH>
                 <wp:positionV relativeFrom="paragraph">
-                  <wp:posOffset>523240</wp:posOffset>
+                  <wp:posOffset>250825</wp:posOffset>
                 </wp:positionV>
-                <wp:extent cx="352425" cy="485775"/>
-                <wp:effectExtent l="38100" t="0" r="28575" b="47625"/>
+                <wp:extent cx="495300" cy="285750"/>
+                <wp:effectExtent l="38100" t="0" r="19050" b="57150"/>
                 <wp:wrapNone/>
-                <wp:docPr id="43" name="Straight Arrow Connector 43"/>
+                <wp:docPr id="4" name="Straight Arrow Connector 4"/>
                 <wp:cNvGraphicFramePr/>
                 <a:graphic xmlns:a="http://schemas.openxmlformats.org/drawingml/2006/main">
                   <a:graphicData uri="http://schemas.microsoft.com/office/word/2010/wordprocessingShape">
@@ -4171,7 +4246,7 @@
                       <wps:spPr>
                         <a:xfrm flipH="1">
                           <a:off x="0" y="0"/>
-                          <a:ext cx="352425" cy="485775"/>
+                          <a:ext cx="495300" cy="285750"/>
                         </a:xfrm>
                         <a:prstGeom prst="straightConnector1">
                           <a:avLst/>
@@ -4207,7 +4282,7 @@
                 <v:path arrowok="t" fillok="f" o:connecttype="none"/>
                 <o:lock v:ext="edit" shapetype="t"/>
               </v:shapetype>
-              <v:shape id="Straight Arrow Connector 43" o:spid="_x0000_s1026" type="#_x0000_t32" style="position:absolute;margin-left:140.25pt;margin-top:41.2pt;width:27.75pt;height:38.25pt;flip:x;z-index:251681792;visibility:visible;mso-wrap-style:square;mso-wrap-distance-left:9pt;mso-wrap-distance-top:0;mso-wrap-distance-right:9pt;mso-wrap-distance-bottom:0;mso-position-horizontal:absolute;mso-position-horizontal-relative:text;mso-position-vertical:absolute;mso-position-vertical-relative:text" o:gfxdata="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" strokecolor="#4579b8 [3044]">
+              <v:shape id="Straight Arrow Connector 4" o:spid="_x0000_s1026" type="#_x0000_t32" style="position:absolute;margin-left:69.75pt;margin-top:19.75pt;width:39pt;height:22.5pt;flip:x;z-index:251685888;visibility:visible;mso-wrap-style:square;mso-wrap-distance-left:9pt;mso-wrap-distance-top:0;mso-wrap-distance-right:9pt;mso-wrap-distance-bottom:0;mso-position-horizontal:absolute;mso-position-horizontal-relative:text;mso-position-vertical:absolute;mso-position-vertical-relative:text" o:gfxdata="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" strokecolor="#4579b8 [3044]">
                 <v:stroke endarrow="open"/>
               </v:shape>
             </w:pict>
@@ -4218,166 +4293,44 @@
         <w:rPr>
           <w:rFonts w:ascii="Arial" w:hAnsi="Arial" w:cs="Arial"/>
           <w:b/>
-          <w:bCs/>
           <w:noProof/>
-          <w:sz w:val="20"/>
-          <w:szCs w:val="20"/>
+          <w:color w:val="EEECE1" w:themeColor="background2"/>
+          <w:sz w:val="40"/>
+          <w:szCs w:val="40"/>
           <w:lang w:eastAsia="en-AU"/>
+          <w14:shadow w14:blurRad="41275" w14:dist="20320" w14:dir="1800000" w14:sx="100000" w14:sy="100000" w14:kx="0" w14:ky="0" w14:algn="tl">
+            <w14:srgbClr w14:val="000000">
+              <w14:alpha w14:val="60000"/>
+            </w14:srgbClr>
+          </w14:shadow>
+          <w14:textOutline w14:w="6350" w14:cap="flat" w14:cmpd="sng" w14:algn="ctr">
+            <w14:solidFill>
+              <w14:schemeClr w14:val="tx2">
+                <w14:satMod w14:val="155000"/>
+              </w14:schemeClr>
+            </w14:solidFill>
+            <w14:prstDash w14:val="solid"/>
+            <w14:round/>
+          </w14:textOutline>
+          <w14:textFill>
+            <w14:solidFill>
+              <w14:schemeClr w14:val="bg2">
+                <w14:tint w14:val="85000"/>
+                <w14:satMod w14:val="155000"/>
+              </w14:schemeClr>
+            </w14:solidFill>
+          </w14:textFill>
         </w:rPr>
         <mc:AlternateContent>
           <mc:Choice Requires="wps">
             <w:drawing>
-              <wp:anchor distT="0" distB="0" distL="114300" distR="114300" simplePos="0" relativeHeight="251682816" behindDoc="0" locked="0" layoutInCell="1" allowOverlap="1" wp14:anchorId="3D89D686" wp14:editId="6BF7A147">
+              <wp:anchor distT="0" distB="0" distL="114300" distR="114300" simplePos="0" relativeHeight="251684864" behindDoc="0" locked="0" layoutInCell="1" allowOverlap="1" wp14:anchorId="45E9030F" wp14:editId="172729B3">
                 <wp:simplePos x="0" y="0"/>
                 <wp:positionH relativeFrom="column">
-                  <wp:posOffset>2533650</wp:posOffset>
+                  <wp:posOffset>4114800</wp:posOffset>
                 </wp:positionH>
                 <wp:positionV relativeFrom="paragraph">
-                  <wp:posOffset>570865</wp:posOffset>
-                </wp:positionV>
-                <wp:extent cx="19050" cy="409575"/>
-                <wp:effectExtent l="76200" t="0" r="57150" b="66675"/>
-                <wp:wrapNone/>
-                <wp:docPr id="44" name="Straight Arrow Connector 44"/>
-                <wp:cNvGraphicFramePr/>
-                <a:graphic xmlns:a="http://schemas.openxmlformats.org/drawingml/2006/main">
-                  <a:graphicData uri="http://schemas.microsoft.com/office/word/2010/wordprocessingShape">
-                    <wps:wsp>
-                      <wps:cNvCnPr/>
-                      <wps:spPr>
-                        <a:xfrm flipH="1">
-                          <a:off x="0" y="0"/>
-                          <a:ext cx="19050" cy="409575"/>
-                        </a:xfrm>
-                        <a:prstGeom prst="straightConnector1">
-                          <a:avLst/>
-                        </a:prstGeom>
-                        <a:ln>
-                          <a:tailEnd type="arrow"/>
-                        </a:ln>
-                      </wps:spPr>
-                      <wps:style>
-                        <a:lnRef idx="1">
-                          <a:schemeClr val="accent1"/>
-                        </a:lnRef>
-                        <a:fillRef idx="0">
-                          <a:schemeClr val="accent1"/>
-                        </a:fillRef>
-                        <a:effectRef idx="0">
-                          <a:schemeClr val="accent1"/>
-                        </a:effectRef>
-                        <a:fontRef idx="minor">
-                          <a:schemeClr val="tx1"/>
-                        </a:fontRef>
-                      </wps:style>
-                      <wps:bodyPr/>
-                    </wps:wsp>
-                  </a:graphicData>
-                </a:graphic>
-              </wp:anchor>
-            </w:drawing>
-          </mc:Choice>
-          <mc:Fallback>
-            <w:pict>
-              <v:shape id="Straight Arrow Connector 44" o:spid="_x0000_s1026" type="#_x0000_t32" style="position:absolute;margin-left:199.5pt;margin-top:44.95pt;width:1.5pt;height:32.25pt;flip:x;z-index:251682816;visibility:visible;mso-wrap-style:square;mso-wrap-distance-left:9pt;mso-wrap-distance-top:0;mso-wrap-distance-right:9pt;mso-wrap-distance-bottom:0;mso-position-horizontal:absolute;mso-position-horizontal-relative:text;mso-position-vertical:absolute;mso-position-vertical-relative:text" o:gfxdata="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" strokecolor="#4579b8 [3044]">
-                <v:stroke endarrow="open"/>
-              </v:shape>
-            </w:pict>
-          </mc:Fallback>
-        </mc:AlternateContent>
-      </w:r>
-      <w:r>
-        <w:rPr>
-          <w:rFonts w:ascii="Arial" w:hAnsi="Arial" w:cs="Arial"/>
-          <w:b/>
-          <w:bCs/>
-          <w:noProof/>
-          <w:sz w:val="20"/>
-          <w:szCs w:val="20"/>
-          <w:lang w:eastAsia="en-AU"/>
-        </w:rPr>
-        <mc:AlternateContent>
-          <mc:Choice Requires="wps">
-            <w:drawing>
-              <wp:anchor distT="0" distB="0" distL="114300" distR="114300" simplePos="0" relativeHeight="251683840" behindDoc="0" locked="0" layoutInCell="1" allowOverlap="1" wp14:anchorId="15F30F64" wp14:editId="28A226B4">
-                <wp:simplePos x="0" y="0"/>
-                <wp:positionH relativeFrom="column">
-                  <wp:posOffset>3305175</wp:posOffset>
-                </wp:positionH>
-                <wp:positionV relativeFrom="paragraph">
-                  <wp:posOffset>570865</wp:posOffset>
-                </wp:positionV>
-                <wp:extent cx="276225" cy="285750"/>
-                <wp:effectExtent l="0" t="0" r="66675" b="57150"/>
-                <wp:wrapNone/>
-                <wp:docPr id="45" name="Straight Arrow Connector 45"/>
-                <wp:cNvGraphicFramePr/>
-                <a:graphic xmlns:a="http://schemas.openxmlformats.org/drawingml/2006/main">
-                  <a:graphicData uri="http://schemas.microsoft.com/office/word/2010/wordprocessingShape">
-                    <wps:wsp>
-                      <wps:cNvCnPr/>
-                      <wps:spPr>
-                        <a:xfrm>
-                          <a:off x="0" y="0"/>
-                          <a:ext cx="276225" cy="285750"/>
-                        </a:xfrm>
-                        <a:prstGeom prst="straightConnector1">
-                          <a:avLst/>
-                        </a:prstGeom>
-                        <a:ln>
-                          <a:tailEnd type="arrow"/>
-                        </a:ln>
-                      </wps:spPr>
-                      <wps:style>
-                        <a:lnRef idx="1">
-                          <a:schemeClr val="accent1"/>
-                        </a:lnRef>
-                        <a:fillRef idx="0">
-                          <a:schemeClr val="accent1"/>
-                        </a:fillRef>
-                        <a:effectRef idx="0">
-                          <a:schemeClr val="accent1"/>
-                        </a:effectRef>
-                        <a:fontRef idx="minor">
-                          <a:schemeClr val="tx1"/>
-                        </a:fontRef>
-                      </wps:style>
-                      <wps:bodyPr/>
-                    </wps:wsp>
-                  </a:graphicData>
-                </a:graphic>
-              </wp:anchor>
-            </w:drawing>
-          </mc:Choice>
-          <mc:Fallback>
-            <w:pict>
-              <v:shape id="Straight Arrow Connector 45" o:spid="_x0000_s1026" type="#_x0000_t32" style="position:absolute;margin-left:260.25pt;margin-top:44.95pt;width:21.75pt;height:22.5pt;z-index:251683840;visibility:visible;mso-wrap-style:square;mso-wrap-distance-left:9pt;mso-wrap-distance-top:0;mso-wrap-distance-right:9pt;mso-wrap-distance-bottom:0;mso-position-horizontal:absolute;mso-position-horizontal-relative:text;mso-position-vertical:absolute;mso-position-vertical-relative:text" o:gfxdata="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" strokecolor="#4579b8 [3044]">
-                <v:stroke endarrow="open"/>
-              </v:shape>
-            </w:pict>
-          </mc:Fallback>
-        </mc:AlternateContent>
-      </w:r>
-      <w:r>
-        <w:rPr>
-          <w:rFonts w:ascii="Arial" w:hAnsi="Arial" w:cs="Arial"/>
-          <w:b/>
-          <w:bCs/>
-          <w:noProof/>
-          <w:sz w:val="20"/>
-          <w:szCs w:val="20"/>
-          <w:lang w:eastAsia="en-AU"/>
-        </w:rPr>
-        <mc:AlternateContent>
-          <mc:Choice Requires="wps">
-            <w:drawing>
-              <wp:anchor distT="0" distB="0" distL="114300" distR="114300" simplePos="0" relativeHeight="251684864" behindDoc="0" locked="0" layoutInCell="1" allowOverlap="1" wp14:anchorId="6FB383C8" wp14:editId="54D378EE">
-                <wp:simplePos x="0" y="0"/>
-                <wp:positionH relativeFrom="column">
-                  <wp:posOffset>4371975</wp:posOffset>
-                </wp:positionH>
-                <wp:positionV relativeFrom="paragraph">
-                  <wp:posOffset>513715</wp:posOffset>
+                  <wp:posOffset>247015</wp:posOffset>
                 </wp:positionV>
                 <wp:extent cx="619125" cy="419100"/>
                 <wp:effectExtent l="0" t="0" r="66675" b="57150"/>
@@ -4429,7 +4382,7 @@
           </mc:Choice>
           <mc:Fallback>
             <w:pict>
-              <v:shape id="Straight Arrow Connector 46" o:spid="_x0000_s1026" type="#_x0000_t32" style="position:absolute;margin-left:344.25pt;margin-top:40.45pt;width:48.75pt;height:33pt;z-index:251684864;visibility:visible;mso-wrap-style:square;mso-width-percent:0;mso-height-percent:0;mso-wrap-distance-left:9pt;mso-wrap-distance-top:0;mso-wrap-distance-right:9pt;mso-wrap-distance-bottom:0;mso-position-horizontal:absolute;mso-position-horizontal-relative:text;mso-position-vertical:absolute;mso-position-vertical-relative:text;mso-width-percent:0;mso-height-percent:0;mso-width-relative:margin;mso-height-relative:margin" o:gfxdata="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" strokecolor="#4579b8 [3044]">
+              <v:shape id="Straight Arrow Connector 46" o:spid="_x0000_s1026" type="#_x0000_t32" style="position:absolute;margin-left:324pt;margin-top:19.45pt;width:48.75pt;height:33pt;z-index:251684864;visibility:visible;mso-wrap-style:square;mso-width-percent:0;mso-height-percent:0;mso-wrap-distance-left:9pt;mso-wrap-distance-top:0;mso-wrap-distance-right:9pt;mso-wrap-distance-bottom:0;mso-position-horizontal:absolute;mso-position-horizontal-relative:text;mso-position-vertical:absolute;mso-position-vertical-relative:text;mso-width-percent:0;mso-height-percent:0;mso-width-relative:margin;mso-height-relative:margin" o:gfxdata="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" strokecolor="#4579b8 [3044]">
                 <v:stroke endarrow="open"/>
               </v:shape>
             </w:pict>
@@ -4440,36 +4393,58 @@
         <w:rPr>
           <w:rFonts w:ascii="Arial" w:hAnsi="Arial" w:cs="Arial"/>
           <w:b/>
-          <w:bCs/>
           <w:noProof/>
-          <w:sz w:val="20"/>
-          <w:szCs w:val="20"/>
+          <w:color w:val="EEECE1" w:themeColor="background2"/>
+          <w:sz w:val="40"/>
+          <w:szCs w:val="40"/>
           <w:lang w:eastAsia="en-AU"/>
+          <w14:shadow w14:blurRad="41275" w14:dist="20320" w14:dir="1800000" w14:sx="100000" w14:sy="100000" w14:kx="0" w14:ky="0" w14:algn="tl">
+            <w14:srgbClr w14:val="000000">
+              <w14:alpha w14:val="60000"/>
+            </w14:srgbClr>
+          </w14:shadow>
+          <w14:textOutline w14:w="6350" w14:cap="flat" w14:cmpd="sng" w14:algn="ctr">
+            <w14:solidFill>
+              <w14:schemeClr w14:val="tx2">
+                <w14:satMod w14:val="155000"/>
+              </w14:schemeClr>
+            </w14:solidFill>
+            <w14:prstDash w14:val="solid"/>
+            <w14:round/>
+          </w14:textOutline>
+          <w14:textFill>
+            <w14:solidFill>
+              <w14:schemeClr w14:val="bg2">
+                <w14:tint w14:val="85000"/>
+                <w14:satMod w14:val="155000"/>
+              </w14:schemeClr>
+            </w14:solidFill>
+          </w14:textFill>
         </w:rPr>
         <mc:AlternateContent>
           <mc:Choice Requires="wps">
             <w:drawing>
-              <wp:anchor distT="0" distB="0" distL="114300" distR="114300" simplePos="0" relativeHeight="251680768" behindDoc="0" locked="0" layoutInCell="1" allowOverlap="1" wp14:anchorId="4FD3243E" wp14:editId="722239EF">
+              <wp:anchor distT="0" distB="0" distL="114300" distR="114300" simplePos="0" relativeHeight="251683840" behindDoc="0" locked="0" layoutInCell="1" allowOverlap="1" wp14:anchorId="7D455C07" wp14:editId="68E8632B">
                 <wp:simplePos x="0" y="0"/>
                 <wp:positionH relativeFrom="column">
-                  <wp:posOffset>47625</wp:posOffset>
+                  <wp:posOffset>3190875</wp:posOffset>
                 </wp:positionH>
                 <wp:positionV relativeFrom="paragraph">
-                  <wp:posOffset>580390</wp:posOffset>
+                  <wp:posOffset>247015</wp:posOffset>
                 </wp:positionV>
-                <wp:extent cx="1371600" cy="276225"/>
-                <wp:effectExtent l="38100" t="0" r="19050" b="85725"/>
+                <wp:extent cx="276225" cy="285750"/>
+                <wp:effectExtent l="0" t="0" r="66675" b="57150"/>
                 <wp:wrapNone/>
-                <wp:docPr id="42" name="Straight Arrow Connector 42"/>
+                <wp:docPr id="45" name="Straight Arrow Connector 45"/>
                 <wp:cNvGraphicFramePr/>
                 <a:graphic xmlns:a="http://schemas.openxmlformats.org/drawingml/2006/main">
                   <a:graphicData uri="http://schemas.microsoft.com/office/word/2010/wordprocessingShape">
                     <wps:wsp>
                       <wps:cNvCnPr/>
                       <wps:spPr>
-                        <a:xfrm flipH="1">
+                        <a:xfrm>
                           <a:off x="0" y="0"/>
-                          <a:ext cx="1371600" cy="276225"/>
+                          <a:ext cx="276225" cy="285750"/>
                         </a:xfrm>
                         <a:prstGeom prst="straightConnector1">
                           <a:avLst/>
@@ -4501,7 +4476,7 @@
           </mc:Choice>
           <mc:Fallback>
             <w:pict>
-              <v:shape id="Straight Arrow Connector 42" o:spid="_x0000_s1026" type="#_x0000_t32" style="position:absolute;margin-left:3.75pt;margin-top:45.7pt;width:108pt;height:21.75pt;flip:x;z-index:251680768;visibility:visible;mso-wrap-style:square;mso-wrap-distance-left:9pt;mso-wrap-distance-top:0;mso-wrap-distance-right:9pt;mso-wrap-distance-bottom:0;mso-position-horizontal:absolute;mso-position-horizontal-relative:text;mso-position-vertical:absolute;mso-position-vertical-relative:text" o:gfxdata="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" strokecolor="#4579b8 [3044]">
+              <v:shape id="Straight Arrow Connector 45" o:spid="_x0000_s1026" type="#_x0000_t32" style="position:absolute;margin-left:251.25pt;margin-top:19.45pt;width:21.75pt;height:22.5pt;z-index:251683840;visibility:visible;mso-wrap-style:square;mso-wrap-distance-left:9pt;mso-wrap-distance-top:0;mso-wrap-distance-right:9pt;mso-wrap-distance-bottom:0;mso-position-horizontal:absolute;mso-position-horizontal-relative:text;mso-position-vertical:absolute;mso-position-vertical-relative:text" o:gfxdata="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" strokecolor="#4579b8 [3044]">
                 <v:stroke endarrow="open"/>
               </v:shape>
             </w:pict>
@@ -4512,237 +4487,226 @@
         <w:rPr>
           <w:rFonts w:ascii="Arial" w:hAnsi="Arial" w:cs="Arial"/>
           <w:b/>
-          <w:bCs/>
           <w:noProof/>
-          <w:sz w:val="20"/>
-          <w:szCs w:val="20"/>
+          <w:color w:val="EEECE1" w:themeColor="background2"/>
+          <w:sz w:val="40"/>
+          <w:szCs w:val="40"/>
           <w:lang w:eastAsia="en-AU"/>
-        </w:rPr>
-        <w:drawing>
-          <wp:inline distT="0" distB="0" distL="0" distR="0" wp14:anchorId="2BA5CD50" wp14:editId="12C23CCC">
-            <wp:extent cx="1367861" cy="723900"/>
-            <wp:effectExtent l="0" t="0" r="3810" b="0"/>
-            <wp:docPr id="47" name="Picture 47" descr="D:\Anodiam\Docs\ProjectExecution\BA\ImageAndResources\download (9).jpg"/>
-            <wp:cNvGraphicFramePr>
-              <a:graphicFrameLocks xmlns:a="http://schemas.openxmlformats.org/drawingml/2006/main" noChangeAspect="1"/>
-            </wp:cNvGraphicFramePr>
-            <a:graphic xmlns:a="http://schemas.openxmlformats.org/drawingml/2006/main">
-              <a:graphicData uri="http://schemas.openxmlformats.org/drawingml/2006/picture">
-                <pic:pic xmlns:pic="http://schemas.openxmlformats.org/drawingml/2006/picture">
-                  <pic:nvPicPr>
-                    <pic:cNvPr id="0" name="Picture 19" descr="D:\Anodiam\Docs\ProjectExecution\BA\ImageAndResources\download (9).jpg"/>
-                    <pic:cNvPicPr>
-                      <a:picLocks noChangeAspect="1" noChangeArrowheads="1"/>
-                    </pic:cNvPicPr>
-                  </pic:nvPicPr>
-                  <pic:blipFill>
-                    <a:blip r:embed="rId28">
-                      <a:extLst>
-                        <a:ext uri="{28A0092B-C50C-407E-A947-70E740481C1C}">
-                          <a14:useLocalDpi xmlns:a14="http://schemas.microsoft.com/office/drawing/2010/main" val="0"/>
-                        </a:ext>
-                      </a:extLst>
-                    </a:blip>
-                    <a:srcRect/>
-                    <a:stretch>
-                      <a:fillRect/>
-                    </a:stretch>
-                  </pic:blipFill>
-                  <pic:spPr bwMode="auto">
-                    <a:xfrm>
-                      <a:off x="0" y="0"/>
-                      <a:ext cx="1367861" cy="723900"/>
-                    </a:xfrm>
-                    <a:prstGeom prst="rect">
-                      <a:avLst/>
-                    </a:prstGeom>
-                    <a:noFill/>
-                    <a:ln>
-                      <a:noFill/>
-                    </a:ln>
-                  </pic:spPr>
-                </pic:pic>
-              </a:graphicData>
-            </a:graphic>
-          </wp:inline>
-        </w:drawing>
-      </w:r>
-      <w:r>
-        <w:rPr>
-          <w:rFonts w:ascii="Arial" w:hAnsi="Arial" w:cs="Arial"/>
-          <w:b/>
-          <w:bCs/>
+          <w14:shadow w14:blurRad="41275" w14:dist="20320" w14:dir="1800000" w14:sx="100000" w14:sy="100000" w14:kx="0" w14:ky="0" w14:algn="tl">
+            <w14:srgbClr w14:val="000000">
+              <w14:alpha w14:val="60000"/>
+            </w14:srgbClr>
+          </w14:shadow>
+          <w14:textOutline w14:w="6350" w14:cap="flat" w14:cmpd="sng" w14:algn="ctr">
+            <w14:solidFill>
+              <w14:schemeClr w14:val="tx2">
+                <w14:satMod w14:val="155000"/>
+              </w14:schemeClr>
+            </w14:solidFill>
+            <w14:prstDash w14:val="solid"/>
+            <w14:round/>
+          </w14:textOutline>
+          <w14:textFill>
+            <w14:solidFill>
+              <w14:schemeClr w14:val="bg2">
+                <w14:tint w14:val="85000"/>
+                <w14:satMod w14:val="155000"/>
+              </w14:schemeClr>
+            </w14:solidFill>
+          </w14:textFill>
+        </w:rPr>
+        <mc:AlternateContent>
+          <mc:Choice Requires="wps">
+            <w:drawing>
+              <wp:anchor distT="0" distB="0" distL="114300" distR="114300" simplePos="0" relativeHeight="251682816" behindDoc="0" locked="0" layoutInCell="1" allowOverlap="1" wp14:anchorId="3631454F" wp14:editId="1B3CB5A1">
+                <wp:simplePos x="0" y="0"/>
+                <wp:positionH relativeFrom="column">
+                  <wp:posOffset>2524125</wp:posOffset>
+                </wp:positionH>
+                <wp:positionV relativeFrom="paragraph">
+                  <wp:posOffset>250825</wp:posOffset>
+                </wp:positionV>
+                <wp:extent cx="0" cy="409575"/>
+                <wp:effectExtent l="95250" t="0" r="114300" b="66675"/>
+                <wp:wrapNone/>
+                <wp:docPr id="44" name="Straight Arrow Connector 44"/>
+                <wp:cNvGraphicFramePr/>
+                <a:graphic xmlns:a="http://schemas.openxmlformats.org/drawingml/2006/main">
+                  <a:graphicData uri="http://schemas.microsoft.com/office/word/2010/wordprocessingShape">
+                    <wps:wsp>
+                      <wps:cNvCnPr/>
+                      <wps:spPr>
+                        <a:xfrm>
+                          <a:off x="0" y="0"/>
+                          <a:ext cx="0" cy="409575"/>
+                        </a:xfrm>
+                        <a:prstGeom prst="straightConnector1">
+                          <a:avLst/>
+                        </a:prstGeom>
+                        <a:ln>
+                          <a:tailEnd type="arrow"/>
+                        </a:ln>
+                      </wps:spPr>
+                      <wps:style>
+                        <a:lnRef idx="1">
+                          <a:schemeClr val="accent1"/>
+                        </a:lnRef>
+                        <a:fillRef idx="0">
+                          <a:schemeClr val="accent1"/>
+                        </a:fillRef>
+                        <a:effectRef idx="0">
+                          <a:schemeClr val="accent1"/>
+                        </a:effectRef>
+                        <a:fontRef idx="minor">
+                          <a:schemeClr val="tx1"/>
+                        </a:fontRef>
+                      </wps:style>
+                      <wps:bodyPr/>
+                    </wps:wsp>
+                  </a:graphicData>
+                </a:graphic>
+                <wp14:sizeRelH relativeFrom="margin">
+                  <wp14:pctWidth>0</wp14:pctWidth>
+                </wp14:sizeRelH>
+              </wp:anchor>
+            </w:drawing>
+          </mc:Choice>
+          <mc:Fallback>
+            <w:pict>
+              <v:shape id="Straight Arrow Connector 44" o:spid="_x0000_s1026" type="#_x0000_t32" style="position:absolute;margin-left:198.75pt;margin-top:19.75pt;width:0;height:32.25pt;z-index:251682816;visibility:visible;mso-wrap-style:square;mso-width-percent:0;mso-wrap-distance-left:9pt;mso-wrap-distance-top:0;mso-wrap-distance-right:9pt;mso-wrap-distance-bottom:0;mso-position-horizontal:absolute;mso-position-horizontal-relative:text;mso-position-vertical:absolute;mso-position-vertical-relative:text;mso-width-percent:0;mso-width-relative:margin" o:gfxdata="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" strokecolor="#4579b8 [3044]">
+                <v:stroke endarrow="open"/>
+              </v:shape>
+            </w:pict>
+          </mc:Fallback>
+        </mc:AlternateContent>
+      </w:r>
+      <w:r>
+        <w:rPr>
+          <w:rFonts w:ascii="Arial" w:hAnsi="Arial" w:cs="Arial"/>
+          <w:b/>
           <w:noProof/>
-          <w:sz w:val="20"/>
-          <w:szCs w:val="20"/>
+          <w:color w:val="EEECE1" w:themeColor="background2"/>
+          <w:sz w:val="40"/>
+          <w:szCs w:val="40"/>
           <w:lang w:eastAsia="en-AU"/>
-        </w:rPr>
-        <w:drawing>
-          <wp:inline distT="0" distB="0" distL="0" distR="0" wp14:anchorId="2BA5CD50" wp14:editId="12C23CCC">
-            <wp:extent cx="1367861" cy="723900"/>
-            <wp:effectExtent l="0" t="0" r="3810" b="0"/>
-            <wp:docPr id="48" name="Picture 48" descr="D:\Anodiam\Docs\ProjectExecution\BA\ImageAndResources\download (9).jpg"/>
-            <wp:cNvGraphicFramePr>
-              <a:graphicFrameLocks xmlns:a="http://schemas.openxmlformats.org/drawingml/2006/main" noChangeAspect="1"/>
-            </wp:cNvGraphicFramePr>
-            <a:graphic xmlns:a="http://schemas.openxmlformats.org/drawingml/2006/main">
-              <a:graphicData uri="http://schemas.openxmlformats.org/drawingml/2006/picture">
-                <pic:pic xmlns:pic="http://schemas.openxmlformats.org/drawingml/2006/picture">
-                  <pic:nvPicPr>
-                    <pic:cNvPr id="0" name="Picture 19" descr="D:\Anodiam\Docs\ProjectExecution\BA\ImageAndResources\download (9).jpg"/>
-                    <pic:cNvPicPr>
-                      <a:picLocks noChangeAspect="1" noChangeArrowheads="1"/>
-                    </pic:cNvPicPr>
-                  </pic:nvPicPr>
-                  <pic:blipFill>
-                    <a:blip r:embed="rId28">
-                      <a:extLst>
-                        <a:ext uri="{28A0092B-C50C-407E-A947-70E740481C1C}">
-                          <a14:useLocalDpi xmlns:a14="http://schemas.microsoft.com/office/drawing/2010/main" val="0"/>
-                        </a:ext>
-                      </a:extLst>
-                    </a:blip>
-                    <a:srcRect/>
-                    <a:stretch>
-                      <a:fillRect/>
-                    </a:stretch>
-                  </pic:blipFill>
-                  <pic:spPr bwMode="auto">
-                    <a:xfrm>
-                      <a:off x="0" y="0"/>
-                      <a:ext cx="1367861" cy="723900"/>
-                    </a:xfrm>
-                    <a:prstGeom prst="rect">
-                      <a:avLst/>
-                    </a:prstGeom>
-                    <a:noFill/>
-                    <a:ln>
-                      <a:noFill/>
-                    </a:ln>
-                  </pic:spPr>
-                </pic:pic>
-              </a:graphicData>
-            </a:graphic>
-          </wp:inline>
-        </w:drawing>
-      </w:r>
-      <w:r>
-        <w:rPr>
-          <w:rFonts w:ascii="Arial" w:hAnsi="Arial" w:cs="Arial"/>
-          <w:b/>
-          <w:bCs/>
+          <w14:shadow w14:blurRad="41275" w14:dist="20320" w14:dir="1800000" w14:sx="100000" w14:sy="100000" w14:kx="0" w14:ky="0" w14:algn="tl">
+            <w14:srgbClr w14:val="000000">
+              <w14:alpha w14:val="60000"/>
+            </w14:srgbClr>
+          </w14:shadow>
+          <w14:textOutline w14:w="6350" w14:cap="flat" w14:cmpd="sng" w14:algn="ctr">
+            <w14:solidFill>
+              <w14:schemeClr w14:val="tx2">
+                <w14:satMod w14:val="155000"/>
+              </w14:schemeClr>
+            </w14:solidFill>
+            <w14:prstDash w14:val="solid"/>
+            <w14:round/>
+          </w14:textOutline>
+          <w14:textFill>
+            <w14:solidFill>
+              <w14:schemeClr w14:val="bg2">
+                <w14:tint w14:val="85000"/>
+                <w14:satMod w14:val="155000"/>
+              </w14:schemeClr>
+            </w14:solidFill>
+          </w14:textFill>
+        </w:rPr>
+        <mc:AlternateContent>
+          <mc:Choice Requires="wps">
+            <w:drawing>
+              <wp:anchor distT="0" distB="0" distL="114300" distR="114300" simplePos="0" relativeHeight="251681792" behindDoc="0" locked="0" layoutInCell="1" allowOverlap="1" wp14:anchorId="0310915F" wp14:editId="2DA59F9D">
+                <wp:simplePos x="0" y="0"/>
+                <wp:positionH relativeFrom="column">
+                  <wp:posOffset>1676400</wp:posOffset>
+                </wp:positionH>
+                <wp:positionV relativeFrom="paragraph">
+                  <wp:posOffset>227965</wp:posOffset>
+                </wp:positionV>
+                <wp:extent cx="352425" cy="485775"/>
+                <wp:effectExtent l="38100" t="0" r="28575" b="47625"/>
+                <wp:wrapNone/>
+                <wp:docPr id="43" name="Straight Arrow Connector 43"/>
+                <wp:cNvGraphicFramePr/>
+                <a:graphic xmlns:a="http://schemas.openxmlformats.org/drawingml/2006/main">
+                  <a:graphicData uri="http://schemas.microsoft.com/office/word/2010/wordprocessingShape">
+                    <wps:wsp>
+                      <wps:cNvCnPr/>
+                      <wps:spPr>
+                        <a:xfrm flipH="1">
+                          <a:off x="0" y="0"/>
+                          <a:ext cx="352425" cy="485775"/>
+                        </a:xfrm>
+                        <a:prstGeom prst="straightConnector1">
+                          <a:avLst/>
+                        </a:prstGeom>
+                        <a:ln>
+                          <a:tailEnd type="arrow"/>
+                        </a:ln>
+                      </wps:spPr>
+                      <wps:style>
+                        <a:lnRef idx="1">
+                          <a:schemeClr val="accent1"/>
+                        </a:lnRef>
+                        <a:fillRef idx="0">
+                          <a:schemeClr val="accent1"/>
+                        </a:fillRef>
+                        <a:effectRef idx="0">
+                          <a:schemeClr val="accent1"/>
+                        </a:effectRef>
+                        <a:fontRef idx="minor">
+                          <a:schemeClr val="tx1"/>
+                        </a:fontRef>
+                      </wps:style>
+                      <wps:bodyPr/>
+                    </wps:wsp>
+                  </a:graphicData>
+                </a:graphic>
+              </wp:anchor>
+            </w:drawing>
+          </mc:Choice>
+          <mc:Fallback>
+            <w:pict>
+              <v:shape id="Straight Arrow Connector 43" o:spid="_x0000_s1026" type="#_x0000_t32" style="position:absolute;margin-left:132pt;margin-top:17.95pt;width:27.75pt;height:38.25pt;flip:x;z-index:251681792;visibility:visible;mso-wrap-style:square;mso-wrap-distance-left:9pt;mso-wrap-distance-top:0;mso-wrap-distance-right:9pt;mso-wrap-distance-bottom:0;mso-position-horizontal:absolute;mso-position-horizontal-relative:text;mso-position-vertical:absolute;mso-position-vertical-relative:text" o:gfxdata="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" strokecolor="#4579b8 [3044]">
+                <v:stroke endarrow="open"/>
+              </v:shape>
+            </w:pict>
+          </mc:Fallback>
+        </mc:AlternateContent>
+      </w:r>
+      <w:r>
+        <w:rPr>
+          <w:rFonts w:ascii="Arial" w:hAnsi="Arial" w:cs="Arial"/>
+          <w:b/>
           <w:noProof/>
-          <w:sz w:val="20"/>
-          <w:szCs w:val="20"/>
+          <w:color w:val="EEECE1" w:themeColor="background2"/>
+          <w:sz w:val="40"/>
+          <w:szCs w:val="40"/>
           <w:lang w:eastAsia="en-AU"/>
-        </w:rPr>
-        <w:drawing>
-          <wp:inline distT="0" distB="0" distL="0" distR="0" wp14:anchorId="2BA5CD50" wp14:editId="12C23CCC">
-            <wp:extent cx="1367861" cy="723900"/>
-            <wp:effectExtent l="0" t="0" r="3810" b="0"/>
-            <wp:docPr id="49" name="Picture 49" descr="D:\Anodiam\Docs\ProjectExecution\BA\ImageAndResources\download (9).jpg"/>
-            <wp:cNvGraphicFramePr>
-              <a:graphicFrameLocks xmlns:a="http://schemas.openxmlformats.org/drawingml/2006/main" noChangeAspect="1"/>
-            </wp:cNvGraphicFramePr>
-            <a:graphic xmlns:a="http://schemas.openxmlformats.org/drawingml/2006/main">
-              <a:graphicData uri="http://schemas.openxmlformats.org/drawingml/2006/picture">
-                <pic:pic xmlns:pic="http://schemas.openxmlformats.org/drawingml/2006/picture">
-                  <pic:nvPicPr>
-                    <pic:cNvPr id="0" name="Picture 19" descr="D:\Anodiam\Docs\ProjectExecution\BA\ImageAndResources\download (9).jpg"/>
-                    <pic:cNvPicPr>
-                      <a:picLocks noChangeAspect="1" noChangeArrowheads="1"/>
-                    </pic:cNvPicPr>
-                  </pic:nvPicPr>
-                  <pic:blipFill>
-                    <a:blip r:embed="rId28">
-                      <a:extLst>
-                        <a:ext uri="{28A0092B-C50C-407E-A947-70E740481C1C}">
-                          <a14:useLocalDpi xmlns:a14="http://schemas.microsoft.com/office/drawing/2010/main" val="0"/>
-                        </a:ext>
-                      </a:extLst>
-                    </a:blip>
-                    <a:srcRect/>
-                    <a:stretch>
-                      <a:fillRect/>
-                    </a:stretch>
-                  </pic:blipFill>
-                  <pic:spPr bwMode="auto">
-                    <a:xfrm>
-                      <a:off x="0" y="0"/>
-                      <a:ext cx="1367861" cy="723900"/>
-                    </a:xfrm>
-                    <a:prstGeom prst="rect">
-                      <a:avLst/>
-                    </a:prstGeom>
-                    <a:noFill/>
-                    <a:ln>
-                      <a:noFill/>
-                    </a:ln>
-                  </pic:spPr>
-                </pic:pic>
-              </a:graphicData>
-            </a:graphic>
-          </wp:inline>
-        </w:drawing>
-      </w:r>
-      <w:r>
-        <w:rPr>
-          <w:rFonts w:ascii="Arial" w:hAnsi="Arial" w:cs="Arial"/>
-          <w:b/>
-          <w:bCs/>
-          <w:noProof/>
-          <w:sz w:val="20"/>
-          <w:szCs w:val="20"/>
-          <w:lang w:eastAsia="en-AU"/>
-        </w:rPr>
-        <w:drawing>
-          <wp:inline distT="0" distB="0" distL="0" distR="0" wp14:anchorId="4D985A20" wp14:editId="68C65F67">
-            <wp:extent cx="1367861" cy="723900"/>
-            <wp:effectExtent l="0" t="0" r="3810" b="0"/>
-            <wp:docPr id="36" name="Picture 36" descr="D:\Anodiam\Docs\ProjectExecution\BA\ImageAndResources\download (9).jpg"/>
-            <wp:cNvGraphicFramePr>
-              <a:graphicFrameLocks xmlns:a="http://schemas.openxmlformats.org/drawingml/2006/main" noChangeAspect="1"/>
-            </wp:cNvGraphicFramePr>
-            <a:graphic xmlns:a="http://schemas.openxmlformats.org/drawingml/2006/main">
-              <a:graphicData uri="http://schemas.openxmlformats.org/drawingml/2006/picture">
-                <pic:pic xmlns:pic="http://schemas.openxmlformats.org/drawingml/2006/picture">
-                  <pic:nvPicPr>
-                    <pic:cNvPr id="0" name="Picture 19" descr="D:\Anodiam\Docs\ProjectExecution\BA\ImageAndResources\download (9).jpg"/>
-                    <pic:cNvPicPr>
-                      <a:picLocks noChangeAspect="1" noChangeArrowheads="1"/>
-                    </pic:cNvPicPr>
-                  </pic:nvPicPr>
-                  <pic:blipFill>
-                    <a:blip r:embed="rId28">
-                      <a:extLst>
-                        <a:ext uri="{28A0092B-C50C-407E-A947-70E740481C1C}">
-                          <a14:useLocalDpi xmlns:a14="http://schemas.microsoft.com/office/drawing/2010/main" val="0"/>
-                        </a:ext>
-                      </a:extLst>
-                    </a:blip>
-                    <a:srcRect/>
-                    <a:stretch>
-                      <a:fillRect/>
-                    </a:stretch>
-                  </pic:blipFill>
-                  <pic:spPr bwMode="auto">
-                    <a:xfrm>
-                      <a:off x="0" y="0"/>
-                      <a:ext cx="1367861" cy="723900"/>
-                    </a:xfrm>
-                    <a:prstGeom prst="rect">
-                      <a:avLst/>
-                    </a:prstGeom>
-                    <a:noFill/>
-                    <a:ln>
-                      <a:noFill/>
-                    </a:ln>
-                  </pic:spPr>
-                </pic:pic>
-              </a:graphicData>
-            </a:graphic>
-          </wp:inline>
-        </w:drawing>
+          <w14:shadow w14:blurRad="41275" w14:dist="20320" w14:dir="1800000" w14:sx="100000" w14:sy="100000" w14:kx="0" w14:ky="0" w14:algn="tl">
+            <w14:srgbClr w14:val="000000">
+              <w14:alpha w14:val="60000"/>
+            </w14:srgbClr>
+          </w14:shadow>
+          <w14:textOutline w14:w="6350" w14:cap="flat" w14:cmpd="sng" w14:algn="ctr">
+            <w14:solidFill>
+              <w14:schemeClr w14:val="tx2">
+                <w14:satMod w14:val="155000"/>
+              </w14:schemeClr>
+            </w14:solidFill>
+            <w14:prstDash w14:val="solid"/>
+            <w14:round/>
+          </w14:textOutline>
+          <w14:textFill>
+            <w14:solidFill>
+              <w14:schemeClr w14:val="bg2">
+                <w14:tint w14:val="85000"/>
+                <w14:satMod w14:val="155000"/>
+              </w14:schemeClr>
+            </w14:solidFill>
+          </w14:textFill>
+        </w:rPr>
+        <w:t xml:space="preserve">Benefit would be shared </w:t>
       </w:r>
     </w:p>
     <w:p>
@@ -4763,15 +4727,13 @@
       <w:r>
         <w:rPr>
           <w:rFonts w:ascii="Arial" w:hAnsi="Arial" w:cs="Arial"/>
-          <w:b/>
-          <w:bCs/>
           <w:noProof/>
           <w:sz w:val="20"/>
           <w:szCs w:val="20"/>
           <w:lang w:eastAsia="en-AU"/>
         </w:rPr>
         <w:drawing>
-          <wp:inline distT="0" distB="0" distL="0" distR="0" wp14:anchorId="66E76343" wp14:editId="55D7ED63">
+          <wp:inline distT="0" distB="0" distL="0" distR="0" wp14:anchorId="46AB7571" wp14:editId="3AC545FF">
             <wp:extent cx="1000125" cy="1041039"/>
             <wp:effectExtent l="0" t="0" r="0" b="6985"/>
             <wp:docPr id="37" name="Picture 37" descr="D:\Anodiam\Docs\ProjectExecution\BA\ImageAndResources\images.jpg"/>
@@ -4788,7 +4750,7 @@
                     </pic:cNvPicPr>
                   </pic:nvPicPr>
                   <pic:blipFill>
-                    <a:blip r:embed="rId29">
+                    <a:blip r:embed="rId28">
                       <a:extLst>
                         <a:ext uri="{28A0092B-C50C-407E-A947-70E740481C1C}">
                           <a14:useLocalDpi xmlns:a14="http://schemas.microsoft.com/office/drawing/2010/main" val="0"/>
@@ -4874,7 +4836,7 @@
                     </pic:cNvPicPr>
                   </pic:nvPicPr>
                   <pic:blipFill>
-                    <a:blip r:embed="rId30">
+                    <a:blip r:embed="rId29">
                       <a:extLst>
                         <a:ext uri="{28A0092B-C50C-407E-A947-70E740481C1C}">
                           <a14:useLocalDpi xmlns:a14="http://schemas.microsoft.com/office/drawing/2010/main" val="0"/>
@@ -5094,7 +5056,7 @@
           <w:lang w:eastAsia="en-AU"/>
         </w:rPr>
         <w:drawing>
-          <wp:inline distT="0" distB="0" distL="0" distR="0">
+          <wp:inline distT="0" distB="0" distL="0" distR="0" wp14:anchorId="456BF279" wp14:editId="5941D2B0">
             <wp:extent cx="1371600" cy="1108253"/>
             <wp:effectExtent l="0" t="0" r="0" b="0"/>
             <wp:docPr id="41" name="Picture 41" descr="D:\Anodiam\Docs\ProjectExecution\BA\ImageAndResources\download.jpg"/>
@@ -5157,6 +5119,8 @@
         </w:rPr>
         <w:t xml:space="preserve">Payouts </w:t>
       </w:r>
+      <w:bookmarkStart w:id="0" w:name="_GoBack"/>
+      <w:bookmarkEnd w:id="0"/>
     </w:p>
     <w:p>
       <w:pPr>
@@ -5181,8 +5145,8 @@
           <w:noProof/>
           <w:color w:val="000000"/>
           <w:w w:val="0"/>
-          <w:sz w:val="18"/>
-          <w:szCs w:val="18"/>
+          <w:sz w:val="32"/>
+          <w:szCs w:val="32"/>
           <w:u w:color="000000"/>
           <w:bdr w:val="none" w:sz="0" w:space="0" w:color="000000"/>
           <w:shd w:val="clear" w:color="000000" w:fill="000000"/>
@@ -5195,14 +5159,14 @@
           <w:noProof/>
           <w:color w:val="000000"/>
           <w:w w:val="0"/>
-          <w:sz w:val="18"/>
-          <w:szCs w:val="18"/>
+          <w:sz w:val="32"/>
+          <w:szCs w:val="32"/>
           <w:u w:color="000000"/>
           <w:bdr w:val="none" w:sz="0" w:space="0" w:color="000000"/>
           <w:shd w:val="clear" w:color="000000" w:fill="000000"/>
           <w:lang w:eastAsia="en-AU"/>
         </w:rPr>
-        <w:t>Payouts</w:t>
+        <w:t xml:space="preserve">Payouts will be credited to the respective bank accounts of the Stake holders </w:t>
       </w:r>
       <w:r>
         <w:rPr>
@@ -5210,23 +5174,23 @@
           <w:noProof/>
           <w:color w:val="000000"/>
           <w:w w:val="0"/>
-          <w:sz w:val="18"/>
-          <w:szCs w:val="18"/>
+          <w:sz w:val="32"/>
+          <w:szCs w:val="32"/>
           <w:u w:color="000000"/>
           <w:bdr w:val="none" w:sz="0" w:space="0" w:color="000000"/>
           <w:shd w:val="clear" w:color="000000" w:fill="000000"/>
           <w:lang w:eastAsia="en-AU"/>
         </w:rPr>
-        <w:t xml:space="preserve"> will be credited to the respective bank accounts of the Stake holders on a weekly basis </w:t>
+        <w:t>as per the payout process.</w:t>
       </w:r>
     </w:p>
     <w:sectPr>
-      <w:headerReference w:type="even" r:id="rId31"/>
-      <w:headerReference w:type="default" r:id="rId32"/>
-      <w:footerReference w:type="even" r:id="rId33"/>
-      <w:footerReference w:type="default" r:id="rId34"/>
-      <w:headerReference w:type="first" r:id="rId35"/>
-      <w:footerReference w:type="first" r:id="rId36"/>
+      <w:headerReference w:type="even" r:id="rId30"/>
+      <w:headerReference w:type="default" r:id="rId31"/>
+      <w:footerReference w:type="even" r:id="rId32"/>
+      <w:footerReference w:type="default" r:id="rId33"/>
+      <w:headerReference w:type="first" r:id="rId34"/>
+      <w:footerReference w:type="first" r:id="rId35"/>
       <w:pgSz w:w="11906" w:h="16838"/>
       <w:pgMar w:top="1440" w:right="1440" w:bottom="1440" w:left="1440" w:header="708" w:footer="708" w:gutter="0"/>
       <w:cols w:space="708"/>
@@ -8854,7 +8818,7 @@
 </file>
 
 <file path=customXml/itemProps1.xml><?xml version="1.0" encoding="utf-8"?>
-<ds:datastoreItem xmlns:ds="http://schemas.openxmlformats.org/officeDocument/2006/customXml" ds:itemID="{E5F265F0-DBDB-454B-87AF-FA39FADBDCE4}">
+<ds:datastoreItem xmlns:ds="http://schemas.openxmlformats.org/officeDocument/2006/customXml" ds:itemID="{A9298B57-FB94-466D-A539-9335D60CD1CE}">
   <ds:schemaRefs>
     <ds:schemaRef ds:uri="http://schemas.openxmlformats.org/officeDocument/2006/bibliography"/>
   </ds:schemaRefs>

</xml_diff>